<commit_message>
added info in git
</commit_message>
<xml_diff>
--- a/git.docx
+++ b/git.docx
@@ -12,6 +12,9 @@
       <w:r>
         <w:t>fgc</w:t>
       </w:r>
+      <w:r>
+        <w:t>2jidfhgrfjdkclrre</w:t>
+      </w:r>
     </w:p>
     <w:p>
       <w:r>
@@ -20,86 +23,91 @@
       <w:r>
         <w:t>v</w:t>
       </w:r>
-    </w:p>
-    <w:p>
-      <w:r>
-        <w:t>2</w:t>
-      </w:r>
-    </w:p>
-    <w:p>
-      <w:r>
-        <w:t>3</w:t>
-      </w:r>
-      <w:r>
-        <w:t>dffg</w:t>
-      </w:r>
-    </w:p>
-    <w:p>
-      <w:r>
-        <w:t>3</w:t>
-      </w:r>
-    </w:p>
-    <w:p>
-      <w:r>
-        <w:t>4</w:t>
-      </w:r>
-    </w:p>
-    <w:p>
-      <w:r>
-        <w:t>4</w:t>
-      </w:r>
-    </w:p>
-    <w:p>
-      <w:r>
-        <w:t>5</w:t>
-      </w:r>
-    </w:p>
-    <w:p>
-      <w:r>
-        <w:t>5</w:t>
-      </w:r>
-    </w:p>
-    <w:p>
-      <w:r>
-        <w:t>6</w:t>
-      </w:r>
-    </w:p>
-    <w:p>
-      <w:r>
-        <w:t>7</w:t>
-      </w:r>
-    </w:p>
-    <w:p>
-      <w:r>
-        <w:t>8</w:t>
-      </w:r>
-    </w:p>
-    <w:p>
-      <w:r>
-        <w:t>9</w:t>
-      </w:r>
-    </w:p>
-    <w:p>
-      <w:r>
-        <w:t>0</w:t>
-      </w:r>
-    </w:p>
-    <w:p>
-      <w:r>
-        <w:t>111</w:t>
-      </w:r>
-    </w:p>
-    <w:p>
-      <w:r>
-        <w:t>88</w:t>
-      </w:r>
-    </w:p>
-    <w:p>
-      <w:r>
-        <w:t>df</w:t>
+      <w:r>
+        <w:t>ffffffffffffffffffffffffffffffffffffffff</w:t>
       </w:r>
       <w:bookmarkStart w:id="0" w:name="_GoBack"/>
       <w:bookmarkEnd w:id="0"/>
+    </w:p>
+    <w:p>
+      <w:r>
+        <w:t>2</w:t>
+      </w:r>
+    </w:p>
+    <w:p>
+      <w:r>
+        <w:t>3</w:t>
+      </w:r>
+      <w:r>
+        <w:t>dffg</w:t>
+      </w:r>
+    </w:p>
+    <w:p>
+      <w:r>
+        <w:t>3</w:t>
+      </w:r>
+    </w:p>
+    <w:p>
+      <w:r>
+        <w:t>4</w:t>
+      </w:r>
+    </w:p>
+    <w:p>
+      <w:r>
+        <w:t>4</w:t>
+      </w:r>
+    </w:p>
+    <w:p>
+      <w:r>
+        <w:t>5</w:t>
+      </w:r>
+    </w:p>
+    <w:p>
+      <w:r>
+        <w:t>5</w:t>
+      </w:r>
+    </w:p>
+    <w:p>
+      <w:r>
+        <w:t>6</w:t>
+      </w:r>
+    </w:p>
+    <w:p>
+      <w:r>
+        <w:t>7</w:t>
+      </w:r>
+    </w:p>
+    <w:p>
+      <w:r>
+        <w:t>8</w:t>
+      </w:r>
+    </w:p>
+    <w:p>
+      <w:r>
+        <w:t>9</w:t>
+      </w:r>
+    </w:p>
+    <w:p>
+      <w:r>
+        <w:t>0</w:t>
+      </w:r>
+    </w:p>
+    <w:p>
+      <w:r>
+        <w:t>111</w:t>
+      </w:r>
+    </w:p>
+    <w:p>
+      <w:r>
+        <w:t>88</w:t>
+      </w:r>
+    </w:p>
+    <w:p>
+      <w:proofErr w:type="spellStart"/>
+      <w:r>
+        <w:t>df</w:t>
+      </w:r>
+      <w:proofErr w:type="spellEnd"/>
     </w:p>
     <w:sectPr>
       <w:pgSz w:w="12240" w:h="15840"/>

</xml_diff>